<commit_message>
update doc & setup script
</commit_message>
<xml_diff>
--- a/Documents/Create Hpc Linux Node.docx
+++ b/Documents/Create Hpc Linux Node.docx
@@ -3629,13 +3629,8 @@
                               <w:pStyle w:val="NoSpacing"/>
                             </w:pPr>
                             <w:r>
-                              <w:t>$ sudo apt-get update</w:t>
+                              <w:t>$ sudo apt-get update -qq</w:t>
                             </w:r>
-                            <w:bookmarkStart w:id="3" w:name="_GoBack"/>
-                            <w:r>
-                              <w:t xml:space="preserve"> -qq</w:t>
-                            </w:r>
-                            <w:bookmarkEnd w:id="3"/>
                           </w:p>
                           <w:p>
                             <w:pPr>
@@ -3755,13 +3750,8 @@
                         <w:pStyle w:val="NoSpacing"/>
                       </w:pPr>
                       <w:r>
-                        <w:t>$ sudo apt-get update</w:t>
+                        <w:t>$ sudo apt-get update -qq</w:t>
                       </w:r>
-                      <w:bookmarkStart w:id="4" w:name="_GoBack"/>
-                      <w:r>
-                        <w:t xml:space="preserve"> -qq</w:t>
-                      </w:r>
-                      <w:bookmarkEnd w:id="4"/>
                     </w:p>
                     <w:p>
                       <w:pPr>
@@ -4694,8 +4684,8 @@
       <w:pPr>
         <w:pStyle w:val="Heading1"/>
       </w:pPr>
-      <w:bookmarkStart w:id="5" w:name="_Add_Linux_nodes"/>
-      <w:bookmarkEnd w:id="5"/>
+      <w:bookmarkStart w:id="3" w:name="_Add_Linux_nodes"/>
+      <w:bookmarkEnd w:id="3"/>
       <w:r>
         <w:t>Add Linux nodes to Hpc cluster</w:t>
       </w:r>
@@ -5056,6 +5046,298 @@
       </w:pPr>
       <w:r>
         <w:t xml:space="preserve">Open a Windows PowerShell client as administrator. </w:t>
+      </w:r>
+    </w:p>
+    <w:p>
+      <w:pPr>
+        <w:pStyle w:val="ListParagraph"/>
+        <w:numPr>
+          <w:ilvl w:val="0"/>
+          <w:numId w:val="9"/>
+        </w:numPr>
+      </w:pPr>
+      <w:r>
+        <w:t>Type the following cmdlet in the PowerShell client. It will lead you to the Azure publishsettings file download page. And download the publishsettings file to your disk with the credentials for your Azure account.</w:t>
+      </w:r>
+      <w:r>
+        <w:br/>
+      </w:r>
+      <w:r>
+        <w:rPr>
+          <w:noProof/>
+        </w:rPr>
+        <mc:AlternateContent>
+          <mc:Choice Requires="wps">
+            <w:drawing>
+              <wp:inline distT="0" distB="0" distL="0" distR="0" wp14:anchorId="2923968D" wp14:editId="0B6E4D94">
+                <wp:extent cx="5486400" cy="438176"/>
+                <wp:effectExtent l="0" t="0" r="19050" b="22860"/>
+                <wp:docPr id="12" name="Text Box 2"/>
+                <wp:cNvGraphicFramePr>
+                  <a:graphicFrameLocks xmlns:a="http://schemas.openxmlformats.org/drawingml/2006/main"/>
+                </wp:cNvGraphicFramePr>
+                <a:graphic xmlns:a="http://schemas.openxmlformats.org/drawingml/2006/main">
+                  <a:graphicData uri="http://schemas.microsoft.com/office/word/2010/wordprocessingShape">
+                    <wps:wsp>
+                      <wps:cNvSpPr txBox="1">
+                        <a:spLocks noChangeArrowheads="1"/>
+                      </wps:cNvSpPr>
+                      <wps:spPr bwMode="auto">
+                        <a:xfrm>
+                          <a:off x="0" y="0"/>
+                          <a:ext cx="5486400" cy="438176"/>
+                        </a:xfrm>
+                        <a:prstGeom prst="rect">
+                          <a:avLst/>
+                        </a:prstGeom>
+                        <a:solidFill>
+                          <a:schemeClr val="accent5">
+                            <a:lumMod val="50000"/>
+                          </a:schemeClr>
+                        </a:solidFill>
+                        <a:ln>
+                          <a:headEnd/>
+                          <a:tailEnd/>
+                        </a:ln>
+                      </wps:spPr>
+                      <wps:style>
+                        <a:lnRef idx="3">
+                          <a:schemeClr val="lt1"/>
+                        </a:lnRef>
+                        <a:fillRef idx="1">
+                          <a:schemeClr val="accent5"/>
+                        </a:fillRef>
+                        <a:effectRef idx="1">
+                          <a:schemeClr val="accent5"/>
+                        </a:effectRef>
+                        <a:fontRef idx="minor">
+                          <a:schemeClr val="lt1"/>
+                        </a:fontRef>
+                      </wps:style>
+                      <wps:txbx>
+                        <w:txbxContent>
+                          <w:p>
+                            <w:pPr>
+                              <w:pStyle w:val="NormalWeb"/>
+                              <w:spacing w:before="0" w:beforeAutospacing="0" w:after="0" w:afterAutospacing="0"/>
+                              <w:rPr>
+                                <w:rFonts w:ascii="Lucida Console" w:hAnsi="Lucida Console"/>
+                                <w:color w:val="FFFFFF" w:themeColor="background1"/>
+                                <w:sz w:val="18"/>
+                                <w:szCs w:val="18"/>
+                              </w:rPr>
+                            </w:pPr>
+                            <w:r>
+                              <w:rPr>
+                                <w:rFonts w:ascii="Lucida Console" w:hAnsi="Lucida Console"/>
+                                <w:color w:val="FFFFFF" w:themeColor="background1"/>
+                                <w:sz w:val="18"/>
+                                <w:szCs w:val="18"/>
+                              </w:rPr>
+                              <w:t>Get-AzurePublishSettingsFile</w:t>
+                            </w:r>
+                          </w:p>
+                        </w:txbxContent>
+                      </wps:txbx>
+                      <wps:bodyPr rot="0" vert="horz" wrap="square" lIns="91440" tIns="45720" rIns="91440" bIns="45720" anchor="t" anchorCtr="0">
+                        <a:spAutoFit/>
+                      </wps:bodyPr>
+                    </wps:wsp>
+                  </a:graphicData>
+                </a:graphic>
+              </wp:inline>
+            </w:drawing>
+          </mc:Choice>
+          <mc:Fallback>
+            <w:pict>
+              <v:shape w14:anchorId="2923968D" id="_x0000_s1032" type="#_x0000_t202" style="width:6in;height:34.5pt;visibility:visible;mso-wrap-style:square;mso-left-percent:-10001;mso-top-percent:-10001;mso-position-horizontal:absolute;mso-position-horizontal-relative:char;mso-position-vertical:absolute;mso-position-vertical-relative:line;mso-left-percent:-10001;mso-top-percent:-10001;v-text-anchor:top" o:gfxdata="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" fillcolor="#1f3763 [1608]" strokecolor="white [3201]" strokeweight="1.5pt">
+                <v:textbox style="mso-fit-shape-to-text:t">
+                  <w:txbxContent>
+                    <w:p>
+                      <w:pPr>
+                        <w:pStyle w:val="NormalWeb"/>
+                        <w:spacing w:before="0" w:beforeAutospacing="0" w:after="0" w:afterAutospacing="0"/>
+                        <w:rPr>
+                          <w:rFonts w:ascii="Lucida Console" w:hAnsi="Lucida Console"/>
+                          <w:color w:val="FFFFFF" w:themeColor="background1"/>
+                          <w:sz w:val="18"/>
+                          <w:szCs w:val="18"/>
+                        </w:rPr>
+                      </w:pPr>
+                      <w:r>
+                        <w:rPr>
+                          <w:rFonts w:ascii="Lucida Console" w:hAnsi="Lucida Console"/>
+                          <w:color w:val="FFFFFF" w:themeColor="background1"/>
+                          <w:sz w:val="18"/>
+                          <w:szCs w:val="18"/>
+                        </w:rPr>
+                        <w:t>Get-AzurePublishSettingsFile</w:t>
+                      </w:r>
+                    </w:p>
+                  </w:txbxContent>
+                </v:textbox>
+                <w10:anchorlock/>
+              </v:shape>
+            </w:pict>
+          </mc:Fallback>
+        </mc:AlternateContent>
+      </w:r>
+    </w:p>
+    <w:p>
+      <w:pPr>
+        <w:pStyle w:val="ListParagraph"/>
+        <w:numPr>
+          <w:ilvl w:val="0"/>
+          <w:numId w:val="9"/>
+        </w:numPr>
+      </w:pPr>
+      <w:r>
+        <w:t>Import the publishsettings file.</w:t>
+      </w:r>
+      <w:r>
+        <w:br/>
+      </w:r>
+      <w:r>
+        <w:rPr>
+          <w:noProof/>
+        </w:rPr>
+        <mc:AlternateContent>
+          <mc:Choice Requires="wps">
+            <w:drawing>
+              <wp:inline distT="0" distB="0" distL="0" distR="0" wp14:anchorId="0A5F5EDC" wp14:editId="4CC79C95">
+                <wp:extent cx="5486400" cy="224790"/>
+                <wp:effectExtent l="0" t="0" r="19050" b="22860"/>
+                <wp:docPr id="25" name="Text Box 2"/>
+                <wp:cNvGraphicFramePr>
+                  <a:graphicFrameLocks xmlns:a="http://schemas.openxmlformats.org/drawingml/2006/main"/>
+                </wp:cNvGraphicFramePr>
+                <a:graphic xmlns:a="http://schemas.openxmlformats.org/drawingml/2006/main">
+                  <a:graphicData uri="http://schemas.microsoft.com/office/word/2010/wordprocessingShape">
+                    <wps:wsp>
+                      <wps:cNvSpPr txBox="1">
+                        <a:spLocks noChangeArrowheads="1"/>
+                      </wps:cNvSpPr>
+                      <wps:spPr bwMode="auto">
+                        <a:xfrm>
+                          <a:off x="0" y="0"/>
+                          <a:ext cx="5486400" cy="224790"/>
+                        </a:xfrm>
+                        <a:prstGeom prst="rect">
+                          <a:avLst/>
+                        </a:prstGeom>
+                        <a:solidFill>
+                          <a:schemeClr val="accent5">
+                            <a:lumMod val="50000"/>
+                          </a:schemeClr>
+                        </a:solidFill>
+                        <a:ln>
+                          <a:headEnd/>
+                          <a:tailEnd/>
+                        </a:ln>
+                      </wps:spPr>
+                      <wps:style>
+                        <a:lnRef idx="3">
+                          <a:schemeClr val="lt1"/>
+                        </a:lnRef>
+                        <a:fillRef idx="1">
+                          <a:schemeClr val="accent5"/>
+                        </a:fillRef>
+                        <a:effectRef idx="1">
+                          <a:schemeClr val="accent5"/>
+                        </a:effectRef>
+                        <a:fontRef idx="minor">
+                          <a:schemeClr val="lt1"/>
+                        </a:fontRef>
+                      </wps:style>
+                      <wps:txbx>
+                        <w:txbxContent>
+                          <w:p>
+                            <w:pPr>
+                              <w:pStyle w:val="NormalWeb"/>
+                              <w:spacing w:before="0" w:beforeAutospacing="0" w:after="0" w:afterAutospacing="0"/>
+                              <w:rPr>
+                                <w:rFonts w:ascii="Lucida Console" w:hAnsi="Lucida Console"/>
+                                <w:color w:val="FFFFFF" w:themeColor="background1"/>
+                                <w:sz w:val="18"/>
+                                <w:szCs w:val="18"/>
+                              </w:rPr>
+                            </w:pPr>
+                            <w:r>
+                              <w:rPr>
+                                <w:rFonts w:ascii="Lucida Console" w:hAnsi="Lucida Console"/>
+                                <w:color w:val="FFFFFF" w:themeColor="background1"/>
+                                <w:sz w:val="18"/>
+                                <w:szCs w:val="18"/>
+                              </w:rPr>
+                              <w:t xml:space="preserve">Import-AzurePublishSettingsFile </w:t>
+                            </w:r>
+                            <w:r>
+                              <w:rPr>
+                                <w:rFonts w:ascii="Lucida Console" w:hAnsi="Lucida Console"/>
+                                <w:color w:val="FFFFFF" w:themeColor="background1"/>
+                                <w:sz w:val="18"/>
+                                <w:szCs w:val="18"/>
+                              </w:rPr>
+                              <w:t>&lt;publishsettings-filepath&gt;</w:t>
+                            </w:r>
+                            <w:bookmarkStart w:id="4" w:name="_GoBack"/>
+                            <w:bookmarkEnd w:id="4"/>
+                          </w:p>
+                        </w:txbxContent>
+                      </wps:txbx>
+                      <wps:bodyPr rot="0" vert="horz" wrap="square" lIns="91440" tIns="45720" rIns="91440" bIns="45720" anchor="t" anchorCtr="0">
+                        <a:spAutoFit/>
+                      </wps:bodyPr>
+                    </wps:wsp>
+                  </a:graphicData>
+                </a:graphic>
+              </wp:inline>
+            </w:drawing>
+          </mc:Choice>
+          <mc:Fallback>
+            <w:pict>
+              <v:shape w14:anchorId="0A5F5EDC" id="_x0000_s1033" type="#_x0000_t202" style="width:6in;height:17.7pt;visibility:visible;mso-wrap-style:square;mso-left-percent:-10001;mso-top-percent:-10001;mso-position-horizontal:absolute;mso-position-horizontal-relative:char;mso-position-vertical:absolute;mso-position-vertical-relative:line;mso-left-percent:-10001;mso-top-percent:-10001;v-text-anchor:top" o:gfxdata="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" fillcolor="#1f3763 [1608]" strokecolor="white [3201]" strokeweight="1.5pt">
+                <v:textbox style="mso-fit-shape-to-text:t">
+                  <w:txbxContent>
+                    <w:p>
+                      <w:pPr>
+                        <w:pStyle w:val="NormalWeb"/>
+                        <w:spacing w:before="0" w:beforeAutospacing="0" w:after="0" w:afterAutospacing="0"/>
+                        <w:rPr>
+                          <w:rFonts w:ascii="Lucida Console" w:hAnsi="Lucida Console"/>
+                          <w:color w:val="FFFFFF" w:themeColor="background1"/>
+                          <w:sz w:val="18"/>
+                          <w:szCs w:val="18"/>
+                        </w:rPr>
+                      </w:pPr>
+                      <w:r>
+                        <w:rPr>
+                          <w:rFonts w:ascii="Lucida Console" w:hAnsi="Lucida Console"/>
+                          <w:color w:val="FFFFFF" w:themeColor="background1"/>
+                          <w:sz w:val="18"/>
+                          <w:szCs w:val="18"/>
+                        </w:rPr>
+                        <w:t xml:space="preserve">Import-AzurePublishSettingsFile </w:t>
+                      </w:r>
+                      <w:r>
+                        <w:rPr>
+                          <w:rFonts w:ascii="Lucida Console" w:hAnsi="Lucida Console"/>
+                          <w:color w:val="FFFFFF" w:themeColor="background1"/>
+                          <w:sz w:val="18"/>
+                          <w:szCs w:val="18"/>
+                        </w:rPr>
+                        <w:t>&lt;publishsettings-filepath&gt;</w:t>
+                      </w:r>
+                      <w:bookmarkStart w:id="5" w:name="_GoBack"/>
+                      <w:bookmarkEnd w:id="5"/>
+                    </w:p>
+                  </w:txbxContent>
+                </v:textbox>
+                <w10:anchorlock/>
+              </v:shape>
+            </w:pict>
+          </mc:Fallback>
+        </mc:AlternateContent>
       </w:r>
     </w:p>
     <w:p>
@@ -5181,7 +5463,7 @@
           </mc:Choice>
           <mc:Fallback>
             <w:pict>
-              <v:shape w14:anchorId="43989617" id="_x0000_s1032" type="#_x0000_t202" style="width:447pt;height:110.6pt;visibility:visible;mso-wrap-style:square;mso-left-percent:-10001;mso-top-percent:-10001;mso-position-horizontal:absolute;mso-position-horizontal-relative:char;mso-position-vertical:absolute;mso-position-vertical-relative:line;mso-left-percent:-10001;mso-top-percent:-10001;v-text-anchor:top" o:gfxdata="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" fillcolor="#1f3763 [1608]" strokecolor="white [3201]" strokeweight="1.5pt">
+              <v:shape w14:anchorId="43989617" id="_x0000_s1034" type="#_x0000_t202" style="width:447pt;height:110.6pt;visibility:visible;mso-wrap-style:square;mso-left-percent:-10001;mso-top-percent:-10001;mso-position-horizontal:absolute;mso-position-horizontal-relative:char;mso-position-vertical:absolute;mso-position-vertical-relative:line;mso-left-percent:-10001;mso-top-percent:-10001;v-text-anchor:top" o:gfxdata="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" fillcolor="#1f3763 [1608]" strokecolor="white [3201]" strokeweight="1.5pt">
                 <v:textbox style="mso-fit-shape-to-text:t">
                   <w:txbxContent>
                     <w:p>
@@ -5520,6 +5802,7 @@
         </w:numPr>
       </w:pPr>
       <w:r>
+        <w:lastRenderedPageBreak/>
         <w:t>Select the new nodes and make them online, then you can run your Linux jobs with Windows Hpc cluster.</w:t>
       </w:r>
     </w:p>
@@ -5662,7 +5945,7 @@
           </mc:Choice>
           <mc:Fallback>
             <w:pict>
-              <v:shape w14:anchorId="03AA8FB0" id="_x0000_s1033" type="#_x0000_t202" style="width:426pt;height:110.6pt;visibility:visible;mso-wrap-style:square;mso-left-percent:-10001;mso-top-percent:-10001;mso-position-horizontal:absolute;mso-position-horizontal-relative:char;mso-position-vertical:absolute;mso-position-vertical-relative:line;mso-left-percent:-10001;mso-top-percent:-10001;v-text-anchor:top" o:gfxdata="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" fillcolor="#1f3763 [1608]" strokecolor="white [3201]" strokeweight="1.5pt">
+              <v:shape w14:anchorId="03AA8FB0" id="_x0000_s1035" type="#_x0000_t202" style="width:426pt;height:110.6pt;visibility:visible;mso-wrap-style:square;mso-left-percent:-10001;mso-top-percent:-10001;mso-position-horizontal:absolute;mso-position-horizontal-relative:char;mso-position-vertical:absolute;mso-position-vertical-relative:line;mso-left-percent:-10001;mso-top-percent:-10001;v-text-anchor:top" o:gfxdata="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" fillcolor="#1f3763 [1608]" strokecolor="white [3201]" strokeweight="1.5pt">
                 <v:textbox style="mso-fit-shape-to-text:t">
                   <w:txbxContent>
                     <w:p>
@@ -5730,7 +6013,6 @@
           <w:rStyle w:val="Emphasis"/>
           <w:noProof/>
         </w:rPr>
-        <w:lastRenderedPageBreak/>
         <mc:AlternateContent>
           <mc:Choice Requires="wps">
             <w:drawing>
@@ -5833,7 +6115,7 @@
           </mc:Choice>
           <mc:Fallback>
             <w:pict>
-              <v:shape w14:anchorId="48E1D74D" id="_x0000_s1034" type="#_x0000_t202" style="width:426pt;height:110.6pt;visibility:visible;mso-wrap-style:square;mso-left-percent:-10001;mso-top-percent:-10001;mso-position-horizontal:absolute;mso-position-horizontal-relative:char;mso-position-vertical:absolute;mso-position-vertical-relative:line;mso-left-percent:-10001;mso-top-percent:-10001;v-text-anchor:top" o:gfxdata="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" fillcolor="#1f3763 [1608]" strokecolor="white [3201]" strokeweight="1.5pt">
+              <v:shape w14:anchorId="48E1D74D" id="_x0000_s1036" type="#_x0000_t202" style="width:426pt;height:110.6pt;visibility:visible;mso-wrap-style:square;mso-left-percent:-10001;mso-top-percent:-10001;mso-position-horizontal:absolute;mso-position-horizontal-relative:char;mso-position-vertical:absolute;mso-position-vertical-relative:line;mso-left-percent:-10001;mso-top-percent:-10001;v-text-anchor:top" o:gfxdata="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" fillcolor="#1f3763 [1608]" strokecolor="white [3201]" strokeweight="1.5pt">
                 <v:textbox style="mso-fit-shape-to-text:t">
                   <w:txbxContent>
                     <w:p>
@@ -6109,7 +6391,7 @@
           </mc:Choice>
           <mc:Fallback>
             <w:pict>
-              <v:shape w14:anchorId="687B1A4C" id="_x0000_s1035" type="#_x0000_t202" style="width:426pt;height:110.6pt;visibility:visible;mso-wrap-style:square;mso-left-percent:-10001;mso-top-percent:-10001;mso-position-horizontal:absolute;mso-position-horizontal-relative:char;mso-position-vertical:absolute;mso-position-vertical-relative:line;mso-left-percent:-10001;mso-top-percent:-10001;v-text-anchor:top" o:gfxdata="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" fillcolor="#1f3763 [1608]" strokecolor="white [3201]" strokeweight="1.5pt">
+              <v:shape w14:anchorId="687B1A4C" id="_x0000_s1037" type="#_x0000_t202" style="width:426pt;height:110.6pt;visibility:visible;mso-wrap-style:square;mso-left-percent:-10001;mso-top-percent:-10001;mso-position-horizontal:absolute;mso-position-horizontal-relative:char;mso-position-vertical:absolute;mso-position-vertical-relative:line;mso-left-percent:-10001;mso-top-percent:-10001;v-text-anchor:top" o:gfxdata="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" fillcolor="#1f3763 [1608]" strokecolor="white [3201]" strokeweight="1.5pt">
                 <v:textbox style="mso-fit-shape-to-text:t">
                   <w:txbxContent>
                     <w:p>
@@ -6281,7 +6563,7 @@
           </mc:Choice>
           <mc:Fallback>
             <w:pict>
-              <v:shape w14:anchorId="374576CE" id="_x0000_s1036" type="#_x0000_t202" style="width:426pt;height:110.6pt;visibility:visible;mso-wrap-style:square;mso-left-percent:-10001;mso-top-percent:-10001;mso-position-horizontal:absolute;mso-position-horizontal-relative:char;mso-position-vertical:absolute;mso-position-vertical-relative:line;mso-left-percent:-10001;mso-top-percent:-10001;v-text-anchor:top" o:gfxdata="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" fillcolor="#1f3763 [1608]" strokecolor="white [3201]" strokeweight="1.5pt">
+              <v:shape w14:anchorId="374576CE" id="_x0000_s1038" type="#_x0000_t202" style="width:426pt;height:110.6pt;visibility:visible;mso-wrap-style:square;mso-left-percent:-10001;mso-top-percent:-10001;mso-position-horizontal:absolute;mso-position-horizontal-relative:char;mso-position-vertical:absolute;mso-position-vertical-relative:line;mso-left-percent:-10001;mso-top-percent:-10001;v-text-anchor:top" o:gfxdata="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" fillcolor="#1f3763 [1608]" strokecolor="white [3201]" strokeweight="1.5pt">
                 <v:textbox style="mso-fit-shape-to-text:t">
                   <w:txbxContent>
                     <w:p>
@@ -6478,7 +6760,7 @@
           </mc:Choice>
           <mc:Fallback>
             <w:pict>
-              <v:shape w14:anchorId="7A49F0C3" id="_x0000_s1037" type="#_x0000_t202" style="width:401.25pt;height:110.6pt;visibility:visible;mso-wrap-style:square;mso-left-percent:-10001;mso-top-percent:-10001;mso-position-horizontal:absolute;mso-position-horizontal-relative:char;mso-position-vertical:absolute;mso-position-vertical-relative:line;mso-left-percent:-10001;mso-top-percent:-10001;v-text-anchor:top" o:gfxdata="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" fillcolor="black [3200]" strokecolor="white [3201]" strokeweight="1.5pt">
+              <v:shape w14:anchorId="7A49F0C3" id="_x0000_s1039" type="#_x0000_t202" style="width:401.25pt;height:110.6pt;visibility:visible;mso-wrap-style:square;mso-left-percent:-10001;mso-top-percent:-10001;mso-position-horizontal:absolute;mso-position-horizontal-relative:char;mso-position-vertical:absolute;mso-position-vertical-relative:line;mso-left-percent:-10001;mso-top-percent:-10001;v-text-anchor:top" o:gfxdata="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" fillcolor="black [3200]" strokecolor="white [3201]" strokeweight="1.5pt">
                 <v:textbox style="mso-fit-shape-to-text:t">
                   <w:txbxContent>
                     <w:p>
@@ -6734,7 +7016,7 @@
           </mc:Choice>
           <mc:Fallback>
             <w:pict>
-              <v:shape w14:anchorId="63AD1E9B" id="_x0000_s1038" type="#_x0000_t202" style="width:401.25pt;height:110.6pt;visibility:visible;mso-wrap-style:square;mso-left-percent:-10001;mso-top-percent:-10001;mso-position-horizontal:absolute;mso-position-horizontal-relative:char;mso-position-vertical:absolute;mso-position-vertical-relative:line;mso-left-percent:-10001;mso-top-percent:-10001;v-text-anchor:top" o:gfxdata="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" fillcolor="black [3200]" strokecolor="white [3201]" strokeweight="1.5pt">
+              <v:shape w14:anchorId="63AD1E9B" id="_x0000_s1040" type="#_x0000_t202" style="width:401.25pt;height:110.6pt;visibility:visible;mso-wrap-style:square;mso-left-percent:-10001;mso-top-percent:-10001;mso-position-horizontal:absolute;mso-position-horizontal-relative:char;mso-position-vertical:absolute;mso-position-vertical-relative:line;mso-left-percent:-10001;mso-top-percent:-10001;v-text-anchor:top" o:gfxdata="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" fillcolor="black [3200]" strokecolor="white [3201]" strokeweight="1.5pt">
                 <v:textbox style="mso-fit-shape-to-text:t">
                   <w:txbxContent>
                     <w:p>
@@ -6853,7 +7135,7 @@
           </mc:Choice>
           <mc:Fallback>
             <w:pict>
-              <v:shape w14:anchorId="76BFC7D3" id="_x0000_s1039" type="#_x0000_t202" style="width:401.25pt;height:110.6pt;visibility:visible;mso-wrap-style:square;mso-left-percent:-10001;mso-top-percent:-10001;mso-position-horizontal:absolute;mso-position-horizontal-relative:char;mso-position-vertical:absolute;mso-position-vertical-relative:line;mso-left-percent:-10001;mso-top-percent:-10001;v-text-anchor:top" o:gfxdata="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" fillcolor="black [3200]" strokecolor="white [3201]" strokeweight="1.5pt">
+              <v:shape w14:anchorId="76BFC7D3" id="_x0000_s1041" type="#_x0000_t202" style="width:401.25pt;height:110.6pt;visibility:visible;mso-wrap-style:square;mso-left-percent:-10001;mso-top-percent:-10001;mso-position-horizontal:absolute;mso-position-horizontal-relative:char;mso-position-vertical:absolute;mso-position-vertical-relative:line;mso-left-percent:-10001;mso-top-percent:-10001;v-text-anchor:top" o:gfxdata="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" fillcolor="black [3200]" strokecolor="white [3201]" strokeweight="1.5pt">
                 <v:textbox style="mso-fit-shape-to-text:t">
                   <w:txbxContent>
                     <w:p>
@@ -6955,7 +7237,7 @@
           </mc:Choice>
           <mc:Fallback>
             <w:pict>
-              <v:shape w14:anchorId="2C2220B0" id="_x0000_s1040" type="#_x0000_t202" style="width:401.25pt;height:110.6pt;visibility:visible;mso-wrap-style:square;mso-left-percent:-10001;mso-top-percent:-10001;mso-position-horizontal:absolute;mso-position-horizontal-relative:char;mso-position-vertical:absolute;mso-position-vertical-relative:line;mso-left-percent:-10001;mso-top-percent:-10001;v-text-anchor:top" o:gfxdata="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" fillcolor="black [3200]" strokecolor="white [3201]" strokeweight="1.5pt">
+              <v:shape w14:anchorId="2C2220B0" id="_x0000_s1042" type="#_x0000_t202" style="width:401.25pt;height:110.6pt;visibility:visible;mso-wrap-style:square;mso-left-percent:-10001;mso-top-percent:-10001;mso-position-horizontal:absolute;mso-position-horizontal-relative:char;mso-position-vertical:absolute;mso-position-vertical-relative:line;mso-left-percent:-10001;mso-top-percent:-10001;v-text-anchor:top" o:gfxdata="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" fillcolor="black [3200]" strokecolor="white [3201]" strokeweight="1.5pt">
                 <v:textbox style="mso-fit-shape-to-text:t">
                   <w:txbxContent>
                     <w:p>
@@ -6990,6 +7272,7 @@
         </w:numPr>
       </w:pPr>
       <w:r>
+        <w:lastRenderedPageBreak/>
         <w:t xml:space="preserve">In the </w:t>
       </w:r>
       <w:r>
@@ -7062,7 +7345,6 @@
         </w:numPr>
       </w:pPr>
       <w:r>
-        <w:lastRenderedPageBreak/>
         <w:t>Open VMD and view your job results</w:t>
       </w:r>
       <w:r>
@@ -7227,6 +7509,7 @@
     <w:p/>
     <w:p>
       <w:r>
+        <w:lastRenderedPageBreak/>
         <w:t>END</w:t>
       </w:r>
       <w:r>
@@ -7922,8 +8205,8 @@
   <w:abstractNum w:abstractNumId="7">
     <w:nsid w:val="3B7240A4"/>
     <w:multiLevelType w:val="hybridMultilevel"/>
-    <w:tmpl w:val="86DAC39E"/>
-    <w:lvl w:ilvl="0" w:tplc="0409000F">
+    <w:tmpl w:val="46AC9C6A"/>
+    <w:lvl w:ilvl="0" w:tplc="002C1ACA">
       <w:start w:val="1"/>
       <w:numFmt w:val="decimal"/>
       <w:lvlText w:val="%1."/>
@@ -7933,6 +8216,7 @@
       </w:pPr>
       <w:rPr>
         <w:rFonts w:hint="default"/>
+        <w:i w:val="0"/>
       </w:rPr>
     </w:lvl>
     <w:lvl w:ilvl="1" w:tplc="04090019">
@@ -9407,18 +9691,18 @@
 </file>
 
 <file path=customXml/item1.xml><?xml version="1.0" encoding="utf-8"?>
-<p:properties xmlns:p="http://schemas.microsoft.com/office/2006/metadata/properties" xmlns:xsi="http://www.w3.org/2001/XMLSchema-instance" xmlns:pc="http://schemas.microsoft.com/office/infopath/2007/PartnerControls">
-  <documentManagement/>
-</p:properties>
-</file>
-
-<file path=customXml/item2.xml><?xml version="1.0" encoding="utf-8"?>
 <?mso-contentType ?>
 <FormTemplates xmlns="http://schemas.microsoft.com/sharepoint/v3/contenttype/forms">
   <Display>DocumentLibraryForm</Display>
   <Edit>DocumentLibraryForm</Edit>
   <New>DocumentLibraryForm</New>
 </FormTemplates>
+</file>
+
+<file path=customXml/item2.xml><?xml version="1.0" encoding="utf-8"?>
+<p:properties xmlns:p="http://schemas.microsoft.com/office/2006/metadata/properties" xmlns:xsi="http://www.w3.org/2001/XMLSchema-instance" xmlns:pc="http://schemas.microsoft.com/office/infopath/2007/PartnerControls">
+  <documentManagement/>
+</p:properties>
 </file>
 
 <file path=customXml/item3.xml><?xml version="1.0" encoding="utf-8"?>
@@ -9562,25 +9846,25 @@
 </file>
 
 <file path=customXml/itemProps1.xml><?xml version="1.0" encoding="utf-8"?>
-<ds:datastoreItem xmlns:ds="http://schemas.openxmlformats.org/officeDocument/2006/customXml" ds:itemID="{9326AABC-2EF9-4EB4-A067-23F5A9D55139}">
+<ds:datastoreItem xmlns:ds="http://schemas.openxmlformats.org/officeDocument/2006/customXml" ds:itemID="{18657EFC-EBE4-403B-8C1E-43D1FF7F501E}">
   <ds:schemaRefs>
-    <ds:schemaRef ds:uri="http://schemas.openxmlformats.org/package/2006/metadata/core-properties"/>
-    <ds:schemaRef ds:uri="http://purl.org/dc/elements/1.1/"/>
-    <ds:schemaRef ds:uri="http://purl.org/dc/dcmitype/"/>
-    <ds:schemaRef ds:uri="http://schemas.microsoft.com/office/infopath/2007/PartnerControls"/>
-    <ds:schemaRef ds:uri="http://purl.org/dc/terms/"/>
-    <ds:schemaRef ds:uri="24d6add1-1256-455d-9e7b-c7e13c4e2dff"/>
-    <ds:schemaRef ds:uri="http://schemas.microsoft.com/office/2006/documentManagement/types"/>
-    <ds:schemaRef ds:uri="http://schemas.microsoft.com/office/2006/metadata/properties"/>
-    <ds:schemaRef ds:uri="http://www.w3.org/XML/1998/namespace"/>
+    <ds:schemaRef ds:uri="http://schemas.microsoft.com/sharepoint/v3/contenttype/forms"/>
   </ds:schemaRefs>
 </ds:datastoreItem>
 </file>
 
 <file path=customXml/itemProps2.xml><?xml version="1.0" encoding="utf-8"?>
-<ds:datastoreItem xmlns:ds="http://schemas.openxmlformats.org/officeDocument/2006/customXml" ds:itemID="{18657EFC-EBE4-403B-8C1E-43D1FF7F501E}">
+<ds:datastoreItem xmlns:ds="http://schemas.openxmlformats.org/officeDocument/2006/customXml" ds:itemID="{9326AABC-2EF9-4EB4-A067-23F5A9D55139}">
   <ds:schemaRefs>
-    <ds:schemaRef ds:uri="http://schemas.microsoft.com/sharepoint/v3/contenttype/forms"/>
+    <ds:schemaRef ds:uri="http://schemas.microsoft.com/office/infopath/2007/PartnerControls"/>
+    <ds:schemaRef ds:uri="http://purl.org/dc/elements/1.1/"/>
+    <ds:schemaRef ds:uri="http://schemas.microsoft.com/office/2006/metadata/properties"/>
+    <ds:schemaRef ds:uri="24d6add1-1256-455d-9e7b-c7e13c4e2dff"/>
+    <ds:schemaRef ds:uri="http://schemas.microsoft.com/office/2006/documentManagement/types"/>
+    <ds:schemaRef ds:uri="http://purl.org/dc/terms/"/>
+    <ds:schemaRef ds:uri="http://schemas.openxmlformats.org/package/2006/metadata/core-properties"/>
+    <ds:schemaRef ds:uri="http://purl.org/dc/dcmitype/"/>
+    <ds:schemaRef ds:uri="http://www.w3.org/XML/1998/namespace"/>
   </ds:schemaRefs>
 </ds:datastoreItem>
 </file>

</xml_diff>